<commit_message>
reviewed setup, added notes
</commit_message>
<xml_diff>
--- a/Setup_Eclipse.docx
+++ b/Setup_Eclipse.docx
@@ -209,24 +209,6 @@
     </w:p>
     <w:p>
       <w:pPr>
-        <w:pStyle w:val="ListParagraph"/>
-        <w:numPr>
-          <w:ilvl w:val="0"/>
-          <w:numId w:val="12"/>
-        </w:numPr>
-        <w:spacing w:after="200"/>
-      </w:pPr>
-      <w:r>
-        <w:t>Eclipse Juno would be needed for this Tutorial.</w:t>
-      </w:r>
-    </w:p>
-    <w:p>
-      <w:pPr>
-        <w:spacing w:after="200"/>
-      </w:pPr>
-    </w:p>
-    <w:p>
-      <w:pPr>
         <w:pStyle w:val="Heading1"/>
       </w:pPr>
       <w:r>
@@ -244,15 +226,7 @@
         <w:t>downloading</w:t>
       </w:r>
       <w:r>
-        <w:t>, first check your computer system to see what system type you have on your computer: Start</w:t>
-      </w:r>
-      <w:proofErr w:type="gramStart"/>
-      <w:r>
-        <w:t>&gt;(</w:t>
-      </w:r>
-      <w:proofErr w:type="gramEnd"/>
-      <w:r>
-        <w:t>type system Information into your search field) select System Information:</w:t>
+        <w:t>, first check your computer system to see what system type you have on your computer: Start&gt;(type system Information into your search field) select System Information:</w:t>
       </w:r>
     </w:p>
     <w:p>
@@ -266,7 +240,6 @@
           <w:noProof/>
           <w:color w:val="FF0000"/>
         </w:rPr>
-        <w:lastRenderedPageBreak/>
         <w:drawing>
           <wp:inline distT="0" distB="0" distL="0" distR="0">
             <wp:extent cx="4655131" cy="3705225"/>
@@ -285,7 +258,7 @@
                     </pic:cNvPicPr>
                   </pic:nvPicPr>
                   <pic:blipFill>
-                    <a:blip r:embed="rId8">
+                    <a:blip r:embed="rId9">
                       <a:extLst>
                         <a:ext uri="{28A0092B-C50C-407E-A947-70E740481C1C}">
                           <a14:useLocalDpi xmlns:a14="http://schemas.microsoft.com/office/drawing/2010/main" val="0"/>
@@ -319,26 +292,17 @@
     </w:p>
     <w:p>
       <w:r>
-        <w:t xml:space="preserve">In this case the system is win32 x64-based, thus the eclipse-SDK to download would </w:t>
-      </w:r>
-      <w:proofErr w:type="gramStart"/>
-      <w:r>
-        <w:t>have</w:t>
-      </w:r>
-      <w:proofErr w:type="gramEnd"/>
-      <w:r>
-        <w:t xml:space="preserve"> the extension: win32-x86_64.</w:t>
+        <w:lastRenderedPageBreak/>
+        <w:t>In this case the system is win32 x64-based, thus the eclipse-SDK to download would have the extension: win32-x86_64.</w:t>
       </w:r>
     </w:p>
     <w:p>
       <w:r>
         <w:t xml:space="preserve">The following </w:t>
       </w:r>
-      <w:proofErr w:type="gramStart"/>
       <w:r>
-        <w:t>list of files have</w:t>
+        <w:t>list of files has</w:t>
       </w:r>
-      <w:proofErr w:type="gramEnd"/>
       <w:r>
         <w:t xml:space="preserve"> been provided:</w:t>
       </w:r>
@@ -351,27 +315,59 @@
       </w:pPr>
       <w:r>
         <w:rPr>
-          <w:color w:val="FF0000"/>
+          <w:noProof/>
         </w:rPr>
-        <w:t>000</w:t>
+        <w:drawing>
+          <wp:inline distT="0" distB="0" distL="0" distR="0" wp14:anchorId="3179F9B8" wp14:editId="22390DA0">
+            <wp:extent cx="1819275" cy="1085850"/>
+            <wp:effectExtent l="0" t="0" r="9525" b="0"/>
+            <wp:docPr id="55" name="Picture 55"/>
+            <wp:cNvGraphicFramePr>
+              <a:graphicFrameLocks xmlns:a="http://schemas.openxmlformats.org/drawingml/2006/main" noChangeAspect="1"/>
+            </wp:cNvGraphicFramePr>
+            <a:graphic xmlns:a="http://schemas.openxmlformats.org/drawingml/2006/main">
+              <a:graphicData uri="http://schemas.openxmlformats.org/drawingml/2006/picture">
+                <pic:pic xmlns:pic="http://schemas.openxmlformats.org/drawingml/2006/picture">
+                  <pic:nvPicPr>
+                    <pic:cNvPr id="0" name=""/>
+                    <pic:cNvPicPr/>
+                  </pic:nvPicPr>
+                  <pic:blipFill>
+                    <a:blip r:embed="rId10"/>
+                    <a:stretch>
+                      <a:fillRect/>
+                    </a:stretch>
+                  </pic:blipFill>
+                  <pic:spPr>
+                    <a:xfrm>
+                      <a:off x="0" y="0"/>
+                      <a:ext cx="1819275" cy="1085850"/>
+                    </a:xfrm>
+                    <a:prstGeom prst="rect">
+                      <a:avLst/>
+                    </a:prstGeom>
+                  </pic:spPr>
+                </pic:pic>
+              </a:graphicData>
+            </a:graphic>
+          </wp:inline>
+        </w:drawing>
       </w:r>
     </w:p>
     <w:p>
       <w:r>
         <w:t xml:space="preserve">Eclipse needs java runtime </w:t>
       </w:r>
-      <w:proofErr w:type="gramStart"/>
       <w:r>
-        <w:t>Environment(</w:t>
+        <w:t>Environment (</w:t>
       </w:r>
-      <w:proofErr w:type="gramEnd"/>
       <w:r>
         <w:t>JRE) it can be downloaded from this site:</w:t>
       </w:r>
       <w:r>
         <w:t xml:space="preserve"> </w:t>
       </w:r>
-      <w:hyperlink r:id="rId9" w:history="1">
+      <w:hyperlink r:id="rId11" w:history="1">
         <w:r>
           <w:rPr>
             <w:rStyle w:val="Hyperlink"/>
@@ -384,6 +380,21 @@
       </w:r>
     </w:p>
     <w:p>
+      <w:proofErr w:type="gramStart"/>
+      <w:r>
+        <w:t xml:space="preserve">Or from the folder Java </w:t>
+      </w:r>
+      <w:proofErr w:type="spellStart"/>
+      <w:r>
+        <w:t>RuntimeEncironment</w:t>
+      </w:r>
+      <w:proofErr w:type="spellEnd"/>
+      <w:r>
+        <w:t xml:space="preserve"> for those with windows x64.</w:t>
+      </w:r>
+      <w:proofErr w:type="gramEnd"/>
+    </w:p>
+    <w:p>
       <w:pPr>
         <w:rPr>
           <w:color w:val="FF0000"/>
@@ -394,7 +405,6 @@
           <w:noProof/>
           <w:color w:val="FF0000"/>
         </w:rPr>
-        <w:lastRenderedPageBreak/>
         <w:drawing>
           <wp:inline distT="0" distB="0" distL="0" distR="0">
             <wp:extent cx="4404636" cy="2933700"/>
@@ -413,7 +423,7 @@
                     </pic:cNvPicPr>
                   </pic:nvPicPr>
                   <pic:blipFill>
-                    <a:blip r:embed="rId10">
+                    <a:blip r:embed="rId12">
                       <a:extLst>
                         <a:ext uri="{28A0092B-C50C-407E-A947-70E740481C1C}">
                           <a14:useLocalDpi xmlns:a14="http://schemas.microsoft.com/office/drawing/2010/main" val="0"/>
@@ -461,6 +471,7 @@
           <w:noProof/>
           <w:color w:val="FF0000"/>
         </w:rPr>
+        <w:lastRenderedPageBreak/>
         <w:drawing>
           <wp:inline distT="0" distB="0" distL="0" distR="0">
             <wp:extent cx="5238750" cy="3209925"/>
@@ -479,7 +490,7 @@
                     </pic:cNvPicPr>
                   </pic:nvPicPr>
                   <pic:blipFill>
-                    <a:blip r:embed="rId11">
+                    <a:blip r:embed="rId13">
                       <a:extLst>
                         <a:ext uri="{28A0092B-C50C-407E-A947-70E740481C1C}">
                           <a14:useLocalDpi xmlns:a14="http://schemas.microsoft.com/office/drawing/2010/main" val="0"/>
@@ -538,7 +549,6 @@
           <w:noProof/>
           <w:color w:val="FF0000"/>
         </w:rPr>
-        <w:lastRenderedPageBreak/>
         <w:drawing>
           <wp:inline distT="0" distB="0" distL="0" distR="0">
             <wp:extent cx="4857750" cy="3657600"/>
@@ -557,7 +567,7 @@
                     </pic:cNvPicPr>
                   </pic:nvPicPr>
                   <pic:blipFill>
-                    <a:blip r:embed="rId12">
+                    <a:blip r:embed="rId14">
                       <a:extLst>
                         <a:ext uri="{28A0092B-C50C-407E-A947-70E740481C1C}">
                           <a14:useLocalDpi xmlns:a14="http://schemas.microsoft.com/office/drawing/2010/main" val="0"/>
@@ -605,6 +615,7 @@
           <w:noProof/>
           <w:color w:val="FF0000"/>
         </w:rPr>
+        <w:lastRenderedPageBreak/>
         <w:drawing>
           <wp:inline distT="0" distB="0" distL="0" distR="0">
             <wp:extent cx="4810125" cy="3638550"/>
@@ -623,7 +634,7 @@
                     </pic:cNvPicPr>
                   </pic:nvPicPr>
                   <pic:blipFill>
-                    <a:blip r:embed="rId13">
+                    <a:blip r:embed="rId15">
                       <a:extLst>
                         <a:ext uri="{28A0092B-C50C-407E-A947-70E740481C1C}">
                           <a14:useLocalDpi xmlns:a14="http://schemas.microsoft.com/office/drawing/2010/main" val="0"/>
@@ -671,7 +682,6 @@
           <w:noProof/>
           <w:color w:val="FF0000"/>
         </w:rPr>
-        <w:lastRenderedPageBreak/>
         <w:drawing>
           <wp:inline distT="0" distB="0" distL="0" distR="0">
             <wp:extent cx="4810125" cy="3695700"/>
@@ -690,7 +700,7 @@
                     </pic:cNvPicPr>
                   </pic:nvPicPr>
                   <pic:blipFill>
-                    <a:blip r:embed="rId14">
+                    <a:blip r:embed="rId16">
                       <a:extLst>
                         <a:ext uri="{28A0092B-C50C-407E-A947-70E740481C1C}">
                           <a14:useLocalDpi xmlns:a14="http://schemas.microsoft.com/office/drawing/2010/main" val="0"/>
@@ -732,6 +742,7 @@
         <w:pStyle w:val="Heading1"/>
       </w:pPr>
       <w:r>
+        <w:lastRenderedPageBreak/>
         <w:t>Task 2: Install Eclipse</w:t>
       </w:r>
       <w:r>
@@ -767,7 +778,6 @@
         <w:rPr>
           <w:noProof/>
         </w:rPr>
-        <w:lastRenderedPageBreak/>
         <w:drawing>
           <wp:inline distT="0" distB="0" distL="0" distR="0" wp14:anchorId="4C0BFCDC" wp14:editId="58E283AD">
             <wp:extent cx="1676400" cy="3019425"/>
@@ -784,7 +794,7 @@
                     <pic:cNvPicPr/>
                   </pic:nvPicPr>
                   <pic:blipFill>
-                    <a:blip r:embed="rId15"/>
+                    <a:blip r:embed="rId17"/>
                     <a:stretch>
                       <a:fillRect/>
                     </a:stretch>
@@ -831,7 +841,7 @@
                     <pic:cNvPicPr/>
                   </pic:nvPicPr>
                   <pic:blipFill>
-                    <a:blip r:embed="rId16"/>
+                    <a:blip r:embed="rId18"/>
                     <a:stretch>
                       <a:fillRect/>
                     </a:stretch>
@@ -860,6 +870,7 @@
     <w:p/>
     <w:p>
       <w:r>
+        <w:lastRenderedPageBreak/>
         <w:t>The following screen will appear if eclipse is starting:</w:t>
       </w:r>
     </w:p>
@@ -873,7 +884,6 @@
         <w:rPr>
           <w:noProof/>
         </w:rPr>
-        <w:lastRenderedPageBreak/>
         <w:drawing>
           <wp:inline distT="0" distB="0" distL="0" distR="0" wp14:anchorId="37F95441" wp14:editId="7B3408F6">
             <wp:extent cx="4248150" cy="2828925"/>
@@ -890,7 +900,7 @@
                     <pic:cNvPicPr/>
                   </pic:nvPicPr>
                   <pic:blipFill>
-                    <a:blip r:embed="rId17"/>
+                    <a:blip r:embed="rId19"/>
                     <a:stretch>
                       <a:fillRect/>
                     </a:stretch>
@@ -951,7 +961,7 @@
                     </pic:cNvPicPr>
                   </pic:nvPicPr>
                   <pic:blipFill>
-                    <a:blip r:embed="rId18">
+                    <a:blip r:embed="rId20">
                       <a:extLst>
                         <a:ext uri="{28A0092B-C50C-407E-A947-70E740481C1C}">
                           <a14:useLocalDpi xmlns:a14="http://schemas.microsoft.com/office/drawing/2010/main" val="0"/>
@@ -1018,7 +1028,7 @@
                     </pic:cNvPicPr>
                   </pic:nvPicPr>
                   <pic:blipFill>
-                    <a:blip r:embed="rId19">
+                    <a:blip r:embed="rId21">
                       <a:extLst>
                         <a:ext uri="{28A0092B-C50C-407E-A947-70E740481C1C}">
                           <a14:useLocalDpi xmlns:a14="http://schemas.microsoft.com/office/drawing/2010/main" val="0"/>
@@ -1085,7 +1095,7 @@
                     </pic:cNvPicPr>
                   </pic:nvPicPr>
                   <pic:blipFill>
-                    <a:blip r:embed="rId20">
+                    <a:blip r:embed="rId22">
                       <a:extLst>
                         <a:ext uri="{28A0092B-C50C-407E-A947-70E740481C1C}">
                           <a14:useLocalDpi xmlns:a14="http://schemas.microsoft.com/office/drawing/2010/main" val="0"/>
@@ -1184,7 +1194,7 @@
                     </pic:cNvPicPr>
                   </pic:nvPicPr>
                   <pic:blipFill>
-                    <a:blip r:embed="rId21">
+                    <a:blip r:embed="rId23">
                       <a:extLst>
                         <a:ext uri="{28A0092B-C50C-407E-A947-70E740481C1C}">
                           <a14:useLocalDpi xmlns:a14="http://schemas.microsoft.com/office/drawing/2010/main" val="0"/>
@@ -1254,7 +1264,7 @@
                     </pic:cNvPicPr>
                   </pic:nvPicPr>
                   <pic:blipFill>
-                    <a:blip r:embed="rId22">
+                    <a:blip r:embed="rId24">
                       <a:extLst>
                         <a:ext uri="{28A0092B-C50C-407E-A947-70E740481C1C}">
                           <a14:useLocalDpi xmlns:a14="http://schemas.microsoft.com/office/drawing/2010/main" val="0"/>
@@ -1301,7 +1311,7 @@
       <w:r>
         <w:t xml:space="preserve">Location: </w:t>
       </w:r>
-      <w:hyperlink r:id="rId23" w:history="1">
+      <w:hyperlink r:id="rId25" w:history="1">
         <w:r>
           <w:rPr>
             <w:rStyle w:val="Hyperlink"/>
@@ -1349,7 +1359,7 @@
                     </pic:cNvPicPr>
                   </pic:nvPicPr>
                   <pic:blipFill>
-                    <a:blip r:embed="rId24">
+                    <a:blip r:embed="rId26">
                       <a:extLst>
                         <a:ext uri="{28A0092B-C50C-407E-A947-70E740481C1C}">
                           <a14:useLocalDpi xmlns:a14="http://schemas.microsoft.com/office/drawing/2010/main" val="0"/>
@@ -1394,11 +1404,9 @@
         <w:tab/>
         <w:t xml:space="preserve">&gt;UI development toolkit for </w:t>
       </w:r>
-      <w:proofErr w:type="gramStart"/>
       <w:r>
-        <w:t>HTML5(</w:t>
+        <w:t>HTML5 (</w:t>
       </w:r>
-      <w:proofErr w:type="gramEnd"/>
       <w:r>
         <w:t>Developer Edition)</w:t>
       </w:r>
@@ -1411,11 +1419,9 @@
         <w:tab/>
         <w:t xml:space="preserve">&gt;SAPUI5 ABAP Repository Team </w:t>
       </w:r>
-      <w:proofErr w:type="gramStart"/>
       <w:r>
-        <w:t>Provider(</w:t>
+        <w:t>Provider (</w:t>
       </w:r>
-      <w:proofErr w:type="gramEnd"/>
       <w:r>
         <w:t>Developer Edition)</w:t>
       </w:r>
@@ -1450,7 +1456,7 @@
                     </pic:cNvPicPr>
                   </pic:nvPicPr>
                   <pic:blipFill>
-                    <a:blip r:embed="rId25">
+                    <a:blip r:embed="rId27">
                       <a:extLst>
                         <a:ext uri="{28A0092B-C50C-407E-A947-70E740481C1C}">
                           <a14:useLocalDpi xmlns:a14="http://schemas.microsoft.com/office/drawing/2010/main" val="0"/>
@@ -1516,7 +1522,7 @@
                     </pic:cNvPicPr>
                   </pic:nvPicPr>
                   <pic:blipFill>
-                    <a:blip r:embed="rId26">
+                    <a:blip r:embed="rId28">
                       <a:extLst>
                         <a:ext uri="{28A0092B-C50C-407E-A947-70E740481C1C}">
                           <a14:useLocalDpi xmlns:a14="http://schemas.microsoft.com/office/drawing/2010/main" val="0"/>
@@ -1583,7 +1589,7 @@
                     </pic:cNvPicPr>
                   </pic:nvPicPr>
                   <pic:blipFill>
-                    <a:blip r:embed="rId27">
+                    <a:blip r:embed="rId29">
                       <a:extLst>
                         <a:ext uri="{28A0092B-C50C-407E-A947-70E740481C1C}">
                           <a14:useLocalDpi xmlns:a14="http://schemas.microsoft.com/office/drawing/2010/main" val="0"/>
@@ -1614,8 +1620,6 @@
           </wp:inline>
         </w:drawing>
       </w:r>
-      <w:bookmarkStart w:id="0" w:name="_GoBack"/>
-      <w:bookmarkEnd w:id="0"/>
     </w:p>
     <w:p>
       <w:r>
@@ -1639,11 +1643,9 @@
       <w:r>
         <w:t xml:space="preserve">Restart eclipse </w:t>
       </w:r>
-      <w:proofErr w:type="gramStart"/>
       <w:r>
-        <w:t>for  changes</w:t>
+        <w:t>for changes</w:t>
       </w:r>
-      <w:proofErr w:type="gramEnd"/>
       <w:r>
         <w:t xml:space="preserve"> to take effect.</w:t>
       </w:r>
@@ -1658,30 +1660,20 @@
     </w:p>
     <w:p>
       <w:r>
-        <w:t xml:space="preserve">First download the </w:t>
-      </w:r>
-      <w:proofErr w:type="spellStart"/>
-      <w:r>
-        <w:t>apache_tomcat</w:t>
-      </w:r>
-      <w:proofErr w:type="spellEnd"/>
-      <w:r>
-        <w:t xml:space="preserve"> v7. </w:t>
+        <w:t xml:space="preserve">First download the apache_tomcat v7. </w:t>
       </w:r>
       <w:r>
         <w:t xml:space="preserve"> Zip file </w:t>
       </w:r>
-      <w:proofErr w:type="gramStart"/>
       <w:r>
-        <w:t>From</w:t>
+        <w:t>from</w:t>
       </w:r>
-      <w:proofErr w:type="gramEnd"/>
       <w:r>
         <w:t xml:space="preserve"> this site:</w:t>
       </w:r>
     </w:p>
     <w:p>
-      <w:hyperlink r:id="rId28" w:history="1">
+      <w:hyperlink r:id="rId30" w:history="1">
         <w:r>
           <w:rPr>
             <w:rStyle w:val="Hyperlink"/>
@@ -1712,7 +1704,7 @@
                     <pic:cNvPicPr/>
                   </pic:nvPicPr>
                   <pic:blipFill>
-                    <a:blip r:embed="rId29"/>
+                    <a:blip r:embed="rId31"/>
                     <a:stretch>
                       <a:fillRect/>
                     </a:stretch>
@@ -1734,11 +1726,9 @@
       </w:r>
     </w:p>
     <w:p>
-      <w:proofErr w:type="gramStart"/>
       <w:r>
-        <w:t>or</w:t>
+        <w:t>Or</w:t>
       </w:r>
-      <w:proofErr w:type="gramEnd"/>
       <w:r>
         <w:t xml:space="preserve"> from the package.</w:t>
       </w:r>
@@ -1747,21 +1737,23 @@
       <w:r>
         <w:t xml:space="preserve">Unzip the package in a reasonable location. </w:t>
       </w:r>
-      <w:proofErr w:type="spellStart"/>
-      <w:proofErr w:type="gramStart"/>
       <w:r>
-        <w:t>eg</w:t>
-      </w:r>
-      <w:proofErr w:type="spellEnd"/>
-      <w:proofErr w:type="gramEnd"/>
-      <w:r>
-        <w:t xml:space="preserve"> c:</w:t>
+        <w:t>E.g.</w:t>
       </w:r>
       <w:r>
-        <w:t>documents/development</w:t>
+        <w:t xml:space="preserve"> c</w:t>
       </w:r>
       <w:r>
-        <w:t>/tomcat.</w:t>
+        <w:t xml:space="preserve">: </w:t>
+      </w:r>
+      <w:r>
+        <w:t>//</w:t>
+      </w:r>
+      <w:r>
+        <w:t>.</w:t>
+      </w:r>
+      <w:r>
+        <w:t xml:space="preserve"> It works better directly on the drive and not under subfolders.</w:t>
       </w:r>
     </w:p>
     <w:p>
@@ -1807,7 +1799,7 @@
                     <pic:cNvPicPr/>
                   </pic:nvPicPr>
                   <pic:blipFill>
-                    <a:blip r:embed="rId30"/>
+                    <a:blip r:embed="rId32"/>
                     <a:stretch>
                       <a:fillRect/>
                     </a:stretch>
@@ -1832,11 +1824,9 @@
       <w:r>
         <w:t xml:space="preserve">Select </w:t>
       </w:r>
-      <w:proofErr w:type="gramStart"/>
       <w:r>
-        <w:t>Advanced</w:t>
+        <w:t>advanced</w:t>
       </w:r>
-      <w:proofErr w:type="gramEnd"/>
       <w:r>
         <w:t xml:space="preserve"> system Settings:</w:t>
       </w:r>
@@ -1863,7 +1853,7 @@
                     <pic:cNvPicPr/>
                   </pic:nvPicPr>
                   <pic:blipFill>
-                    <a:blip r:embed="rId31"/>
+                    <a:blip r:embed="rId33"/>
                     <a:stretch>
                       <a:fillRect/>
                     </a:stretch>
@@ -1923,7 +1913,7 @@
                     <pic:cNvPicPr/>
                   </pic:nvPicPr>
                   <pic:blipFill>
-                    <a:blip r:embed="rId32"/>
+                    <a:blip r:embed="rId34"/>
                     <a:stretch>
                       <a:fillRect/>
                     </a:stretch>
@@ -1970,7 +1960,7 @@
                     <pic:cNvPicPr/>
                   </pic:nvPicPr>
                   <pic:blipFill>
-                    <a:blip r:embed="rId33"/>
+                    <a:blip r:embed="rId35"/>
                     <a:stretch>
                       <a:fillRect/>
                     </a:stretch>
@@ -1993,15 +1983,7 @@
     </w:p>
     <w:p>
       <w:r>
-        <w:t xml:space="preserve">Set your first System variable JRE_HOME to the directory where your </w:t>
-      </w:r>
-      <w:proofErr w:type="spellStart"/>
-      <w:r>
-        <w:t>jre</w:t>
-      </w:r>
-      <w:proofErr w:type="spellEnd"/>
-      <w:r>
-        <w:t xml:space="preserve"> 1.8 java files are stored, click ok.</w:t>
+        <w:t>Set your first System variable JRE_HOME to the directory where your jre 1.8 java files are stored, click ok.</w:t>
       </w:r>
     </w:p>
     <w:p>
@@ -2025,7 +2007,7 @@
                     <pic:cNvPicPr/>
                   </pic:nvPicPr>
                   <pic:blipFill>
-                    <a:blip r:embed="rId34"/>
+                    <a:blip r:embed="rId36"/>
                     <a:stretch>
                       <a:fillRect/>
                     </a:stretch>
@@ -2049,15 +2031,7 @@
     <w:p>
       <w:r>
         <w:lastRenderedPageBreak/>
-        <w:t xml:space="preserve">Set </w:t>
-      </w:r>
-      <w:proofErr w:type="gramStart"/>
-      <w:r>
-        <w:t>Your</w:t>
-      </w:r>
-      <w:proofErr w:type="gramEnd"/>
-      <w:r>
-        <w:t xml:space="preserve"> second System Variable to the location where you’ve extracted your tomcat file.</w:t>
+        <w:t>Set your second System Variable to the location where you’ve extracted your tomcat file.</w:t>
       </w:r>
     </w:p>
     <w:p/>
@@ -2070,13 +2044,8 @@
       </w:r>
     </w:p>
     <w:p>
-      <w:proofErr w:type="gramStart"/>
       <w:r>
-        <w:t>Click add</w:t>
-      </w:r>
-      <w:proofErr w:type="gramEnd"/>
-      <w:r>
-        <w:t>:</w:t>
+        <w:t>Click add:</w:t>
       </w:r>
     </w:p>
     <w:p>
@@ -2100,7 +2069,7 @@
                     <pic:cNvPicPr/>
                   </pic:nvPicPr>
                   <pic:blipFill>
-                    <a:blip r:embed="rId35"/>
+                    <a:blip r:embed="rId37"/>
                     <a:stretch>
                       <a:fillRect/>
                     </a:stretch>
@@ -2138,7 +2107,7 @@
       <w:r>
         <w:t xml:space="preserve"> </w:t>
       </w:r>
-      <w:hyperlink r:id="rId36" w:history="1">
+      <w:hyperlink r:id="rId38" w:history="1">
         <w:r>
           <w:rPr>
             <w:rStyle w:val="Hyperlink"/>
@@ -2168,7 +2137,7 @@
                     <pic:cNvPicPr/>
                   </pic:nvPicPr>
                   <pic:blipFill>
-                    <a:blip r:embed="rId37"/>
+                    <a:blip r:embed="rId39"/>
                     <a:stretch>
                       <a:fillRect/>
                     </a:stretch>
@@ -2221,7 +2190,7 @@
                     <pic:cNvPicPr/>
                   </pic:nvPicPr>
                   <pic:blipFill>
-                    <a:blip r:embed="rId38"/>
+                    <a:blip r:embed="rId40"/>
                     <a:stretch>
                       <a:fillRect/>
                     </a:stretch>
@@ -2274,7 +2243,7 @@
                     <pic:cNvPicPr/>
                   </pic:nvPicPr>
                   <pic:blipFill>
-                    <a:blip r:embed="rId39"/>
+                    <a:blip r:embed="rId41"/>
                     <a:stretch>
                       <a:fillRect/>
                     </a:stretch>
@@ -2332,7 +2301,7 @@
                     <pic:cNvPicPr/>
                   </pic:nvPicPr>
                   <pic:blipFill>
-                    <a:blip r:embed="rId40"/>
+                    <a:blip r:embed="rId42"/>
                     <a:stretch>
                       <a:fillRect/>
                     </a:stretch>
@@ -2380,7 +2349,7 @@
                     <pic:cNvPicPr/>
                   </pic:nvPicPr>
                   <pic:blipFill>
-                    <a:blip r:embed="rId41"/>
+                    <a:blip r:embed="rId43"/>
                     <a:stretch>
                       <a:fillRect/>
                     </a:stretch>
@@ -2428,7 +2397,7 @@
                     <pic:cNvPicPr/>
                   </pic:nvPicPr>
                   <pic:blipFill>
-                    <a:blip r:embed="rId42"/>
+                    <a:blip r:embed="rId44"/>
                     <a:stretch>
                       <a:fillRect/>
                     </a:stretch>
@@ -2458,32 +2427,17 @@
       <w:r>
         <w:t xml:space="preserve">Specify an installation directory on your drive: </w:t>
       </w:r>
-      <w:proofErr w:type="spellStart"/>
       <w:r>
-        <w:t>eg</w:t>
+        <w:t>e.g.</w:t>
       </w:r>
-      <w:proofErr w:type="spellEnd"/>
       <w:r>
-        <w:t>. C</w:t>
-      </w:r>
-      <w:proofErr w:type="gramStart"/>
-      <w:r>
-        <w:t>:/</w:t>
-      </w:r>
-      <w:proofErr w:type="gramEnd"/>
-      <w:r>
-        <w:t>/tomcat</w:t>
+        <w:t xml:space="preserve"> C://tomcat</w:t>
       </w:r>
     </w:p>
     <w:p>
       <w:r>
-        <w:t>Click ‘Download and Install</w:t>
+        <w:t>Click ‘Download and Install..’</w:t>
       </w:r>
-      <w:proofErr w:type="gramStart"/>
-      <w:r>
-        <w:t>..’</w:t>
-      </w:r>
-      <w:proofErr w:type="gramEnd"/>
     </w:p>
     <w:p>
       <w:r>
@@ -2507,7 +2461,7 @@
                     <pic:cNvPicPr/>
                   </pic:nvPicPr>
                   <pic:blipFill>
-                    <a:blip r:embed="rId43"/>
+                    <a:blip r:embed="rId45"/>
                     <a:stretch>
                       <a:fillRect/>
                     </a:stretch>
@@ -2555,7 +2509,7 @@
                     <pic:cNvPicPr/>
                   </pic:nvPicPr>
                   <pic:blipFill>
-                    <a:blip r:embed="rId44"/>
+                    <a:blip r:embed="rId46"/>
                     <a:stretch>
                       <a:fillRect/>
                     </a:stretch>
@@ -2624,7 +2578,7 @@
                     <pic:cNvPicPr/>
                   </pic:nvPicPr>
                   <pic:blipFill>
-                    <a:blip r:embed="rId45"/>
+                    <a:blip r:embed="rId47"/>
                     <a:stretch>
                       <a:fillRect/>
                     </a:stretch>
@@ -2657,11 +2611,9 @@
       <w:r>
         <w:t xml:space="preserve">If Chrome is listed here as </w:t>
       </w:r>
-      <w:proofErr w:type="gramStart"/>
       <w:r>
-        <w:t>a web browser, select chrome, else, click</w:t>
+        <w:t>a web browser, select chrome, else, clicks</w:t>
       </w:r>
-      <w:proofErr w:type="gramEnd"/>
       <w:r>
         <w:t xml:space="preserve"> new:</w:t>
       </w:r>
@@ -2687,7 +2639,7 @@
                     <pic:cNvPicPr/>
                   </pic:nvPicPr>
                   <pic:blipFill>
-                    <a:blip r:embed="rId46"/>
+                    <a:blip r:embed="rId48"/>
                     <a:stretch>
                       <a:fillRect/>
                     </a:stretch>
@@ -2740,7 +2692,7 @@
                     <pic:cNvPicPr/>
                   </pic:nvPicPr>
                   <pic:blipFill>
-                    <a:blip r:embed="rId47"/>
+                    <a:blip r:embed="rId49"/>
                     <a:stretch>
                       <a:fillRect/>
                     </a:stretch>
@@ -2807,7 +2759,7 @@
                     <pic:cNvPicPr/>
                   </pic:nvPicPr>
                   <pic:blipFill>
-                    <a:blip r:embed="rId48"/>
+                    <a:blip r:embed="rId50"/>
                     <a:stretch>
                       <a:fillRect/>
                     </a:stretch>
@@ -2875,7 +2827,7 @@
                     <pic:cNvPicPr/>
                   </pic:nvPicPr>
                   <pic:blipFill rotWithShape="1">
-                    <a:blip r:embed="rId49"/>
+                    <a:blip r:embed="rId51"/>
                     <a:srcRect l="60778" t="4000" r="17092" b="44500"/>
                     <a:stretch/>
                   </pic:blipFill>
@@ -2930,7 +2882,7 @@
                     <pic:cNvPicPr/>
                   </pic:nvPicPr>
                   <pic:blipFill>
-                    <a:blip r:embed="rId50"/>
+                    <a:blip r:embed="rId52"/>
                     <a:stretch>
                       <a:fillRect/>
                     </a:stretch>
@@ -2978,7 +2930,7 @@
                     <pic:cNvPicPr/>
                   </pic:nvPicPr>
                   <pic:blipFill>
-                    <a:blip r:embed="rId51"/>
+                    <a:blip r:embed="rId53"/>
                     <a:stretch>
                       <a:fillRect/>
                     </a:stretch>
@@ -3031,7 +2983,7 @@
                     <pic:cNvPicPr/>
                   </pic:nvPicPr>
                   <pic:blipFill>
-                    <a:blip r:embed="rId52"/>
+                    <a:blip r:embed="rId54"/>
                     <a:stretch>
                       <a:fillRect/>
                     </a:stretch>
@@ -3092,7 +3044,7 @@
                     <pic:cNvPicPr/>
                   </pic:nvPicPr>
                   <pic:blipFill rotWithShape="1">
-                    <a:blip r:embed="rId53"/>
+                    <a:blip r:embed="rId55"/>
                     <a:srcRect l="52118" t="9000" r="23346" b="18500"/>
                     <a:stretch/>
                   </pic:blipFill>
@@ -3147,7 +3099,7 @@
                     <pic:cNvPicPr/>
                   </pic:nvPicPr>
                   <pic:blipFill>
-                    <a:blip r:embed="rId54"/>
+                    <a:blip r:embed="rId56"/>
                     <a:stretch>
                       <a:fillRect/>
                     </a:stretch>
@@ -3169,13 +3121,8 @@
       </w:r>
     </w:p>
     <w:p>
-      <w:proofErr w:type="gramStart"/>
       <w:r>
-        <w:t>Click apply</w:t>
-      </w:r>
-      <w:proofErr w:type="gramEnd"/>
-      <w:r>
-        <w:t xml:space="preserve"> and then Run. </w:t>
+        <w:t xml:space="preserve">Click apply and then Run. </w:t>
       </w:r>
     </w:p>
     <w:p>
@@ -3204,7 +3151,7 @@
                     <pic:cNvPicPr/>
                   </pic:nvPicPr>
                   <pic:blipFill rotWithShape="1">
-                    <a:blip r:embed="rId55"/>
+                    <a:blip r:embed="rId57"/>
                     <a:srcRect l="62862" t="16500" r="16130" b="30500"/>
                     <a:stretch/>
                   </pic:blipFill>
@@ -3262,7 +3209,7 @@
                     <pic:cNvPicPr/>
                   </pic:nvPicPr>
                   <pic:blipFill>
-                    <a:blip r:embed="rId56"/>
+                    <a:blip r:embed="rId58"/>
                     <a:stretch>
                       <a:fillRect/>
                     </a:stretch>
@@ -3293,11 +3240,9 @@
       <w:r>
         <w:t xml:space="preserve">The following preview will open in </w:t>
       </w:r>
-      <w:proofErr w:type="gramStart"/>
       <w:r>
-        <w:t>eclipse(</w:t>
+        <w:t>eclipse (</w:t>
       </w:r>
-      <w:proofErr w:type="gramEnd"/>
       <w:r>
         <w:t>content of the page may differ):</w:t>
       </w:r>
@@ -3323,7 +3268,7 @@
                     <pic:cNvPicPr/>
                   </pic:nvPicPr>
                   <pic:blipFill>
-                    <a:blip r:embed="rId57"/>
+                    <a:blip r:embed="rId59"/>
                     <a:stretch>
                       <a:fillRect/>
                     </a:stretch>
@@ -3346,25 +3291,7 @@
     </w:p>
     <w:p>
       <w:r>
-        <w:t xml:space="preserve">Copt the </w:t>
-      </w:r>
-      <w:proofErr w:type="spellStart"/>
-      <w:proofErr w:type="gramStart"/>
-      <w:r>
-        <w:t>url</w:t>
-      </w:r>
-      <w:proofErr w:type="spellEnd"/>
-      <w:proofErr w:type="gramEnd"/>
-      <w:r>
-        <w:t xml:space="preserve"> in your browser, change the </w:t>
-      </w:r>
-      <w:proofErr w:type="spellStart"/>
-      <w:r>
-        <w:t>localhost</w:t>
-      </w:r>
-      <w:proofErr w:type="spellEnd"/>
-      <w:r>
-        <w:t xml:space="preserve"> port code to 8080:</w:t>
+        <w:t>Copy the URL in your browser, change the local host port code to 8080:</w:t>
       </w:r>
     </w:p>
     <w:p>
@@ -3388,7 +3315,7 @@
                     <pic:cNvPicPr/>
                   </pic:nvPicPr>
                   <pic:blipFill>
-                    <a:blip r:embed="rId58"/>
+                    <a:blip r:embed="rId60"/>
                     <a:stretch>
                       <a:fillRect/>
                     </a:stretch>
@@ -3414,11 +3341,39 @@
         <w:t xml:space="preserve"> The project will now run in your browser, you only have to refresh the page after you have saved the project for changes to take effect.</w:t>
       </w:r>
     </w:p>
+    <w:p>
+      <w:pPr>
+        <w:rPr>
+          <w:rStyle w:val="Emphasis"/>
+        </w:rPr>
+      </w:pPr>
+      <w:r>
+        <w:rPr>
+          <w:rStyle w:val="Emphasis"/>
+        </w:rPr>
+        <w:t>Task 6 and 7 should be repeated for all the different programs you are running.</w:t>
+      </w:r>
+    </w:p>
+    <w:p>
+      <w:pPr>
+        <w:rPr>
+          <w:rStyle w:val="Emphasis"/>
+        </w:rPr>
+      </w:pPr>
+      <w:r>
+        <w:rPr>
+          <w:rStyle w:val="Emphasis"/>
+        </w:rPr>
+        <w:t>REMEMBER: the server should be started and the address copied into your chrome browser every time you are opening your eclipse tutorial. You will not be reminded of this every time.</w:t>
+      </w:r>
+      <w:bookmarkStart w:id="0" w:name="_GoBack"/>
+      <w:bookmarkEnd w:id="0"/>
+    </w:p>
     <w:sectPr>
-      <w:headerReference w:type="default" r:id="rId59"/>
-      <w:footerReference w:type="even" r:id="rId60"/>
-      <w:footerReference w:type="default" r:id="rId61"/>
-      <w:headerReference w:type="first" r:id="rId62"/>
+      <w:headerReference w:type="default" r:id="rId61"/>
+      <w:footerReference w:type="even" r:id="rId62"/>
+      <w:footerReference w:type="default" r:id="rId63"/>
+      <w:headerReference w:type="first" r:id="rId64"/>
       <w:pgSz w:w="11900" w:h="16820"/>
       <w:pgMar w:top="1985" w:right="1134" w:bottom="1985" w:left="1134" w:header="709" w:footer="709" w:gutter="0"/>
       <w:pgNumType w:start="1"/>
@@ -3611,7 +3566,7 @@
                               <w:sz w:val="16"/>
                               <w:szCs w:val="16"/>
                             </w:rPr>
-                            <w:t>33</w:t>
+                            <w:t>32</w:t>
                           </w:r>
                           <w:r>
                             <w:rPr>
@@ -3760,7 +3715,7 @@
                         <w:sz w:val="16"/>
                         <w:szCs w:val="16"/>
                       </w:rPr>
-                      <w:t>33</w:t>
+                      <w:t>32</w:t>
                     </w:r>
                     <w:r>
                       <w:rPr>
@@ -4010,7 +3965,7 @@
                               <w:sz w:val="16"/>
                               <w:szCs w:val="16"/>
                             </w:rPr>
-                            <w:t>03 July 2015</w:t>
+                            <w:t>06 July 2015</w:t>
                           </w:r>
                           <w:r>
                             <w:rPr>
@@ -4181,7 +4136,7 @@
                         <w:sz w:val="16"/>
                         <w:szCs w:val="16"/>
                       </w:rPr>
-                      <w:t>03 July 2015</w:t>
+                      <w:t>06 July 2015</w:t>
                     </w:r>
                     <w:r>
                       <w:rPr>
@@ -35581,4 +35536,16 @@
   </a:objectDefaults>
   <a:extraClrSchemeLst/>
 </a:theme>
+</file>
+
+<file path=customXml/item1.xml><?xml version="1.0" encoding="utf-8"?>
+<b:Sources xmlns:b="http://schemas.openxmlformats.org/officeDocument/2006/bibliography" xmlns="http://schemas.openxmlformats.org/officeDocument/2006/bibliography" SelectedStyle="\APA.XSL" StyleName="APA"/>
+</file>
+
+<file path=customXml/itemProps1.xml><?xml version="1.0" encoding="utf-8"?>
+<ds:datastoreItem xmlns:ds="http://schemas.openxmlformats.org/officeDocument/2006/customXml" ds:itemID="{B492C311-295F-488B-BD17-474F127872F0}">
+  <ds:schemaRefs>
+    <ds:schemaRef ds:uri="http://schemas.openxmlformats.org/officeDocument/2006/bibliography"/>
+  </ds:schemaRefs>
+</ds:datastoreItem>
 </file>
</xml_diff>